<commit_message>
update portfolio to reflect career change
</commit_message>
<xml_diff>
--- a/olle marmenlind cv.docx
+++ b/olle marmenlind cv.docx
@@ -344,31 +344,198 @@
         <w:rPr>
           <w:rFonts w:ascii="Calibri" w:hAnsi="Calibri" w:cs="Calibri"/>
         </w:rPr>
-        <w:t xml:space="preserve"> Image processing application written in Java using the MVC architecture and JavaFX, online multiplayer soccer game written in C (using UDP and SDL), library lending management application written in Java (using MySQL and JDBC)</w:t>
-      </w:r>
-      <w:r>
-        <w:rPr>
-          <w:rFonts w:ascii="Calibri" w:hAnsi="Calibri" w:cs="Calibri"/>
-        </w:rPr>
-        <w:t>.</w:t>
-      </w:r>
-    </w:p>
-    <w:bookmarkEnd w:id="1"/>
+        <w:t xml:space="preserve"> </w:t>
+      </w:r>
+    </w:p>
     <w:p>
       <w:pPr>
         <w:pStyle w:val="BodyText"/>
-        <w:spacing w:before="0"/>
-        <w:rPr>
-          <w:rFonts w:ascii="Calibri" w:hAnsi="Calibri" w:cs="Calibri"/>
-          <w:sz w:val="16"/>
-        </w:rPr>
-      </w:pPr>
-    </w:p>
-    <w:p>
-      <w:pPr>
-        <w:rPr>
-          <w:rFonts w:ascii="Calibri" w:hAnsi="Calibri" w:cs="Calibri"/>
-          <w:sz w:val="16"/>
+        <w:numPr>
+          <w:ilvl w:val="0"/>
+          <w:numId w:val="3"/>
+        </w:numPr>
+        <w:tabs>
+          <w:tab w:val="left" w:pos="9459"/>
+        </w:tabs>
+        <w:spacing w:line="249" w:lineRule="auto"/>
+        <w:ind w:right="118"/>
+        <w:rPr>
+          <w:rFonts w:ascii="Calibri" w:hAnsi="Calibri" w:cs="Calibri"/>
+        </w:rPr>
+      </w:pPr>
+      <w:r>
+        <w:rPr>
+          <w:rFonts w:ascii="Calibri" w:hAnsi="Calibri" w:cs="Calibri"/>
+        </w:rPr>
+        <w:t>C-based Multiplayer Soccer Game</w:t>
+      </w:r>
+    </w:p>
+    <w:p>
+      <w:pPr>
+        <w:pStyle w:val="BodyText"/>
+        <w:numPr>
+          <w:ilvl w:val="1"/>
+          <w:numId w:val="3"/>
+        </w:numPr>
+        <w:tabs>
+          <w:tab w:val="left" w:pos="9459"/>
+        </w:tabs>
+        <w:spacing w:line="249" w:lineRule="auto"/>
+        <w:ind w:right="118"/>
+        <w:rPr>
+          <w:rFonts w:ascii="Calibri" w:hAnsi="Calibri" w:cs="Calibri"/>
+        </w:rPr>
+      </w:pPr>
+      <w:r>
+        <w:rPr>
+          <w:rFonts w:ascii="Calibri" w:hAnsi="Calibri" w:cs="Calibri"/>
+        </w:rPr>
+        <w:t>Engineered the client-server networking architecture using the UDP protocol to ensure low-latency communication for real-time gameplay.</w:t>
+      </w:r>
+    </w:p>
+    <w:p>
+      <w:pPr>
+        <w:pStyle w:val="BodyText"/>
+        <w:numPr>
+          <w:ilvl w:val="1"/>
+          <w:numId w:val="3"/>
+        </w:numPr>
+        <w:tabs>
+          <w:tab w:val="left" w:pos="9459"/>
+        </w:tabs>
+        <w:spacing w:line="249" w:lineRule="auto"/>
+        <w:ind w:right="118"/>
+        <w:rPr>
+          <w:rFonts w:ascii="Calibri" w:hAnsi="Calibri" w:cs="Calibri"/>
+        </w:rPr>
+      </w:pPr>
+      <w:r>
+        <w:rPr>
+          <w:rFonts w:ascii="Calibri" w:hAnsi="Calibri" w:cs="Calibri"/>
+        </w:rPr>
+        <w:t xml:space="preserve">Leveraged the SDL (Simple </w:t>
+      </w:r>
+      <w:proofErr w:type="spellStart"/>
+      <w:r>
+        <w:rPr>
+          <w:rFonts w:ascii="Calibri" w:hAnsi="Calibri" w:cs="Calibri"/>
+        </w:rPr>
+        <w:t>DirectMedia</w:t>
+      </w:r>
+      <w:proofErr w:type="spellEnd"/>
+      <w:r>
+        <w:rPr>
+          <w:rFonts w:ascii="Calibri" w:hAnsi="Calibri" w:cs="Calibri"/>
+        </w:rPr>
+        <w:t xml:space="preserve"> Layer) library for 2D graphics rendering, event handling, and managing the game loop.</w:t>
+      </w:r>
+    </w:p>
+    <w:p>
+      <w:pPr>
+        <w:pStyle w:val="BodyText"/>
+        <w:numPr>
+          <w:ilvl w:val="1"/>
+          <w:numId w:val="3"/>
+        </w:numPr>
+        <w:tabs>
+          <w:tab w:val="left" w:pos="9459"/>
+        </w:tabs>
+        <w:spacing w:line="249" w:lineRule="auto"/>
+        <w:ind w:right="118"/>
+        <w:rPr>
+          <w:rFonts w:ascii="Calibri" w:hAnsi="Calibri" w:cs="Calibri"/>
+        </w:rPr>
+      </w:pPr>
+      <w:r>
+        <w:rPr>
+          <w:rFonts w:ascii="Calibri" w:hAnsi="Calibri" w:cs="Calibri"/>
+        </w:rPr>
+        <w:t>Developed the game's physics engine, including vector-based player movement and ball-to-player/ball-to-wall collision detection.</w:t>
+      </w:r>
+    </w:p>
+    <w:p>
+      <w:pPr>
+        <w:pStyle w:val="BodyText"/>
+        <w:numPr>
+          <w:ilvl w:val="0"/>
+          <w:numId w:val="3"/>
+        </w:numPr>
+        <w:tabs>
+          <w:tab w:val="left" w:pos="9459"/>
+        </w:tabs>
+        <w:spacing w:line="249" w:lineRule="auto"/>
+        <w:ind w:right="118"/>
+        <w:rPr>
+          <w:rFonts w:ascii="Calibri" w:hAnsi="Calibri" w:cs="Calibri"/>
+        </w:rPr>
+      </w:pPr>
+      <w:r>
+        <w:rPr>
+          <w:rFonts w:ascii="Calibri" w:hAnsi="Calibri" w:cs="Calibri"/>
+        </w:rPr>
+        <w:t>JavaFX Image Processor</w:t>
+      </w:r>
+    </w:p>
+    <w:p>
+      <w:pPr>
+        <w:pStyle w:val="BodyText"/>
+        <w:numPr>
+          <w:ilvl w:val="1"/>
+          <w:numId w:val="3"/>
+        </w:numPr>
+        <w:tabs>
+          <w:tab w:val="left" w:pos="9459"/>
+        </w:tabs>
+        <w:spacing w:line="249" w:lineRule="auto"/>
+        <w:ind w:right="118"/>
+        <w:rPr>
+          <w:rFonts w:ascii="Calibri" w:hAnsi="Calibri" w:cs="Calibri"/>
+        </w:rPr>
+      </w:pPr>
+      <w:r>
+        <w:rPr>
+          <w:rFonts w:ascii="Calibri" w:hAnsi="Calibri" w:cs="Calibri"/>
+        </w:rPr>
+        <w:t>Implemented the Model-View-Controller (MVC) architectural pattern to separate application logic from the user interface.</w:t>
+      </w:r>
+    </w:p>
+    <w:p>
+      <w:pPr>
+        <w:pStyle w:val="BodyText"/>
+        <w:numPr>
+          <w:ilvl w:val="1"/>
+          <w:numId w:val="3"/>
+        </w:numPr>
+        <w:tabs>
+          <w:tab w:val="left" w:pos="9459"/>
+        </w:tabs>
+        <w:spacing w:line="249" w:lineRule="auto"/>
+        <w:ind w:right="118"/>
+        <w:rPr>
+          <w:rFonts w:ascii="Calibri" w:hAnsi="Calibri" w:cs="Calibri"/>
+        </w:rPr>
+      </w:pPr>
+      <w:r>
+        <w:rPr>
+          <w:rFonts w:ascii="Calibri" w:hAnsi="Calibri" w:cs="Calibri"/>
+        </w:rPr>
+        <w:t>Utilized JavaFX to build a responsive and intuitive graphical user interface for image loading and manipulation.</w:t>
+      </w:r>
+    </w:p>
+    <w:p>
+      <w:pPr>
+        <w:pStyle w:val="BodyText"/>
+        <w:numPr>
+          <w:ilvl w:val="1"/>
+          <w:numId w:val="3"/>
+        </w:numPr>
+        <w:tabs>
+          <w:tab w:val="left" w:pos="9459"/>
+        </w:tabs>
+        <w:spacing w:line="249" w:lineRule="auto"/>
+        <w:ind w:right="118"/>
+        <w:rPr>
+          <w:rFonts w:ascii="Calibri" w:hAnsi="Calibri" w:cs="Calibri"/>
         </w:rPr>
         <w:sectPr>
           <w:headerReference w:type="default" r:id="rId14"/>
@@ -378,16 +545,13 @@
           <w:cols w:space="720"/>
         </w:sectPr>
       </w:pPr>
-    </w:p>
-    <w:p>
-      <w:pPr>
-        <w:pStyle w:val="BodyText"/>
-        <w:spacing w:before="10"/>
-        <w:rPr>
-          <w:rFonts w:ascii="Calibri" w:hAnsi="Calibri" w:cs="Calibri"/>
-          <w:sz w:val="30"/>
-        </w:rPr>
-      </w:pPr>
+      <w:r>
+        <w:rPr>
+          <w:rFonts w:ascii="Calibri" w:hAnsi="Calibri" w:cs="Calibri"/>
+        </w:rPr>
+        <w:t>Engineered core processing algorithms from scratch for effects such as Gaussian blur, sharpening, and color channel manipulation.</w:t>
+      </w:r>
+      <w:bookmarkEnd w:id="1"/>
     </w:p>
     <w:p>
       <w:pPr>
@@ -400,338 +564,44 @@
         <w:rPr>
           <w:rFonts w:ascii="Calibri" w:hAnsi="Calibri" w:cs="Calibri"/>
         </w:rPr>
+        <w:t>Experience</w:t>
+      </w:r>
+    </w:p>
+    <w:p>
+      <w:pPr>
+        <w:pStyle w:val="Heading1"/>
+        <w:rPr>
+          <w:rFonts w:ascii="Calibri" w:hAnsi="Calibri" w:cs="Calibri"/>
+        </w:rPr>
+      </w:pPr>
+      <w:r>
+        <w:rPr>
+          <w:rFonts w:ascii="Calibri" w:hAnsi="Calibri" w:cs="Calibri"/>
+        </w:rPr>
+        <w:t>Sevan AB</w:t>
+      </w:r>
+    </w:p>
+    <w:p>
+      <w:pPr>
+        <w:pStyle w:val="Heading1"/>
+        <w:jc w:val="both"/>
+        <w:rPr>
+          <w:rFonts w:ascii="Calibri" w:hAnsi="Calibri" w:cs="Calibri"/>
+          <w:b w:val="0"/>
+          <w:sz w:val="26"/>
+        </w:rPr>
+      </w:pPr>
+      <w:r>
+        <w:rPr>
+          <w:rFonts w:ascii="Calibri" w:hAnsi="Calibri" w:cs="Calibri"/>
+        </w:rPr>
+        <w:t>Product Owner &amp; Designer</w:t>
+      </w:r>
+      <w:r>
+        <w:rPr>
+          <w:rFonts w:ascii="Calibri" w:hAnsi="Calibri" w:cs="Calibri"/>
+        </w:rPr>
         <w:t xml:space="preserve"> </w:t>
-      </w:r>
-      <w:r>
-        <w:rPr>
-          <w:rFonts w:ascii="Calibri" w:hAnsi="Calibri" w:cs="Calibri"/>
-        </w:rPr>
-        <w:t>Sevan AB</w:t>
-      </w:r>
-    </w:p>
-    <w:p>
-      <w:pPr>
-        <w:spacing w:before="91"/>
-        <w:ind w:left="119"/>
-        <w:rPr>
-          <w:rFonts w:ascii="Calibri" w:hAnsi="Calibri" w:cs="Calibri"/>
-          <w:b/>
-        </w:rPr>
-      </w:pPr>
-      <w:r>
-        <w:rPr>
-          <w:rFonts w:ascii="Calibri" w:hAnsi="Calibri" w:cs="Calibri"/>
-        </w:rPr>
-        <w:br w:type="column"/>
-      </w:r>
-      <w:r>
-        <w:rPr>
-          <w:rFonts w:ascii="Calibri" w:hAnsi="Calibri" w:cs="Calibri"/>
-          <w:b/>
-        </w:rPr>
-        <w:t>Experience</w:t>
-      </w:r>
-    </w:p>
-    <w:p>
-      <w:pPr>
-        <w:pStyle w:val="BodyText"/>
-        <w:spacing w:before="7"/>
-        <w:rPr>
-          <w:rFonts w:ascii="Calibri" w:hAnsi="Calibri" w:cs="Calibri"/>
-          <w:b/>
-          <w:sz w:val="29"/>
-        </w:rPr>
-      </w:pPr>
-      <w:r>
-        <w:rPr>
-          <w:rFonts w:ascii="Calibri" w:hAnsi="Calibri" w:cs="Calibri"/>
-        </w:rPr>
-        <w:br w:type="column"/>
-      </w:r>
-    </w:p>
-    <w:p>
-      <w:pPr>
-        <w:pStyle w:val="BodyText"/>
-        <w:spacing w:before="1"/>
-        <w:ind w:left="119"/>
-        <w:sectPr>
-          <w:type w:val="continuous"/>
-          <w:pgSz w:w="12240" w:h="15840"/>
-          <w:pgMar w:top="1280" w:right="600" w:bottom="280" w:left="600" w:header="720" w:footer="720" w:gutter="0"/>
-          <w:cols w:num="3" w:space="720" w:equalWidth="0">
-            <w:col w:w="1917" w:space="2958"/>
-            <w:col w:w="1211" w:space="2675"/>
-            <w:col w:w="2279"/>
-          </w:cols>
-        </w:sectPr>
-      </w:pPr>
-      <w:r>
-        <w:rPr>
-          <w:rFonts w:ascii="Calibri" w:hAnsi="Calibri" w:cs="Calibri"/>
-          <w:noProof/>
-        </w:rPr>
-        <mc:AlternateContent>
-          <mc:Choice Requires="wps">
-            <w:drawing>
-              <wp:anchor distT="0" distB="0" distL="114300" distR="114300" simplePos="0" relativeHeight="251656704" behindDoc="1" locked="0" layoutInCell="1" allowOverlap="1" wp14:anchorId="161220B9" wp14:editId="712F0738">
-                <wp:simplePos x="0" y="0"/>
-                <wp:positionH relativeFrom="page">
-                  <wp:posOffset>6734175</wp:posOffset>
-                </wp:positionH>
-                <wp:positionV relativeFrom="paragraph">
-                  <wp:posOffset>15240</wp:posOffset>
-                </wp:positionV>
-                <wp:extent cx="581025" cy="154940"/>
-                <wp:effectExtent l="0" t="0" r="0" b="0"/>
-                <wp:wrapNone/>
-                <wp:docPr id="598137897" name="Text Box 6"/>
-                <wp:cNvGraphicFramePr>
-                  <a:graphicFrameLocks xmlns:a="http://schemas.openxmlformats.org/drawingml/2006/main"/>
-                </wp:cNvGraphicFramePr>
-                <a:graphic xmlns:a="http://schemas.openxmlformats.org/drawingml/2006/main">
-                  <a:graphicData uri="http://schemas.microsoft.com/office/word/2010/wordprocessingShape">
-                    <wps:wsp>
-                      <wps:cNvSpPr txBox="1">
-                        <a:spLocks noChangeArrowheads="1"/>
-                      </wps:cNvSpPr>
-                      <wps:spPr bwMode="auto">
-                        <a:xfrm>
-                          <a:off x="0" y="0"/>
-                          <a:ext cx="581025" cy="154940"/>
-                        </a:xfrm>
-                        <a:prstGeom prst="rect">
-                          <a:avLst/>
-                        </a:prstGeom>
-                        <a:noFill/>
-                        <a:ln>
-                          <a:noFill/>
-                        </a:ln>
-                        <a:extLst>
-                          <a:ext uri="{909E8E84-426E-40DD-AFC4-6F175D3DCCD1}">
-                            <a14:hiddenFill xmlns:a14="http://schemas.microsoft.com/office/drawing/2010/main">
-                              <a:solidFill>
-                                <a:srgbClr val="FFFFFF"/>
-                              </a:solidFill>
-                            </a14:hiddenFill>
-                          </a:ext>
-                          <a:ext uri="{91240B29-F687-4F45-9708-019B960494DF}">
-                            <a14:hiddenLine xmlns:a14="http://schemas.microsoft.com/office/drawing/2010/main" w="9525">
-                              <a:solidFill>
-                                <a:srgbClr val="000000"/>
-                              </a:solidFill>
-                              <a:miter lim="800000"/>
-                              <a:headEnd/>
-                              <a:tailEnd/>
-                            </a14:hiddenLine>
-                          </a:ext>
-                        </a:extLst>
-                      </wps:spPr>
-                      <wps:txbx>
-                        <w:txbxContent>
-                          <w:p>
-                            <w:pPr>
-                              <w:pStyle w:val="BodyText"/>
-                              <w:spacing w:before="0" w:line="244" w:lineRule="exact"/>
-                            </w:pPr>
-                            <w:r>
-                              <w:rPr>
-                                <w:spacing w:val="-3"/>
-                              </w:rPr>
-                              <w:t xml:space="preserve">City, </w:t>
-                            </w:r>
-                            <w:r>
-                              <w:rPr>
-                                <w:spacing w:val="-4"/>
-                              </w:rPr>
-                              <w:t>State</w:t>
-                            </w:r>
-                          </w:p>
-                        </w:txbxContent>
-                      </wps:txbx>
-                      <wps:bodyPr rot="0" vert="horz" wrap="square" lIns="0" tIns="0" rIns="0" bIns="0" anchor="t" anchorCtr="0" upright="1">
-                        <a:noAutofit/>
-                      </wps:bodyPr>
-                    </wps:wsp>
-                  </a:graphicData>
-                </a:graphic>
-                <wp14:sizeRelH relativeFrom="page">
-                  <wp14:pctWidth>0</wp14:pctWidth>
-                </wp14:sizeRelH>
-                <wp14:sizeRelV relativeFrom="page">
-                  <wp14:pctHeight>0</wp14:pctHeight>
-                </wp14:sizeRelV>
-              </wp:anchor>
-            </w:drawing>
-          </mc:Choice>
-          <mc:Fallback>
-            <w:pict>
-              <v:shapetype w14:anchorId="161220B9" id="_x0000_t202" coordsize="21600,21600" o:spt="202" path="m,l,21600r21600,l21600,xe">
-                <v:stroke joinstyle="miter"/>
-                <v:path gradientshapeok="t" o:connecttype="rect"/>
-              </v:shapetype>
-              <v:shape id="Text Box 6" o:spid="_x0000_s1026" type="#_x0000_t202" style="position:absolute;left:0;text-align:left;margin-left:530.25pt;margin-top:1.2pt;width:45.75pt;height:12.2pt;z-index:-251659776;visibility:visible;mso-wrap-style:square;mso-width-percent:0;mso-height-percent:0;mso-wrap-distance-left:9pt;mso-wrap-distance-top:0;mso-wrap-distance-right:9pt;mso-wrap-distance-bottom:0;mso-position-horizontal:absolute;mso-position-horizontal-relative:page;mso-position-vertical:absolute;mso-position-vertical-relative:text;mso-width-percent:0;mso-height-percent:0;mso-width-relative:page;mso-height-relative:page;v-text-anchor:top" o:gfxdata="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" filled="f" stroked="f">
-                <v:textbox inset="0,0,0,0">
-                  <w:txbxContent>
-                    <w:p>
-                      <w:pPr>
-                        <w:pStyle w:val="BodyText"/>
-                        <w:spacing w:before="0" w:line="244" w:lineRule="exact"/>
-                      </w:pPr>
-                      <w:r>
-                        <w:rPr>
-                          <w:spacing w:val="-3"/>
-                        </w:rPr>
-                        <w:t xml:space="preserve">City, </w:t>
-                      </w:r>
-                      <w:r>
-                        <w:rPr>
-                          <w:spacing w:val="-4"/>
-                        </w:rPr>
-                        <w:t>State</w:t>
-                      </w:r>
-                    </w:p>
-                  </w:txbxContent>
-                </v:textbox>
-                <w10:wrap anchorx="page"/>
-              </v:shape>
-            </w:pict>
-          </mc:Fallback>
-        </mc:AlternateContent>
-      </w:r>
-      <w:r>
-        <w:rPr>
-          <w:rFonts w:ascii="Calibri" w:hAnsi="Calibri" w:cs="Calibri"/>
-          <w:noProof/>
-        </w:rPr>
-        <mc:AlternateContent>
-          <mc:Choice Requires="wps">
-            <w:drawing>
-              <wp:anchor distT="0" distB="0" distL="114300" distR="114300" simplePos="0" relativeHeight="251657728" behindDoc="1" locked="0" layoutInCell="1" allowOverlap="1" wp14:anchorId="507E0F01" wp14:editId="3FA6D6B9">
-                <wp:simplePos x="0" y="0"/>
-                <wp:positionH relativeFrom="page">
-                  <wp:posOffset>5410200</wp:posOffset>
-                </wp:positionH>
-                <wp:positionV relativeFrom="paragraph">
-                  <wp:posOffset>34290</wp:posOffset>
-                </wp:positionV>
-                <wp:extent cx="1905000" cy="164465"/>
-                <wp:effectExtent l="0" t="0" r="0" b="0"/>
-                <wp:wrapNone/>
-                <wp:docPr id="1269980795" name="Rectangle 5"/>
-                <wp:cNvGraphicFramePr>
-                  <a:graphicFrameLocks xmlns:a="http://schemas.openxmlformats.org/drawingml/2006/main"/>
-                </wp:cNvGraphicFramePr>
-                <a:graphic xmlns:a="http://schemas.openxmlformats.org/drawingml/2006/main">
-                  <a:graphicData uri="http://schemas.microsoft.com/office/word/2010/wordprocessingShape">
-                    <wps:wsp>
-                      <wps:cNvSpPr>
-                        <a:spLocks noChangeArrowheads="1"/>
-                      </wps:cNvSpPr>
-                      <wps:spPr bwMode="auto">
-                        <a:xfrm>
-                          <a:off x="0" y="0"/>
-                          <a:ext cx="1905000" cy="164465"/>
-                        </a:xfrm>
-                        <a:prstGeom prst="rect">
-                          <a:avLst/>
-                        </a:prstGeom>
-                        <a:solidFill>
-                          <a:srgbClr val="FFFFFF"/>
-                        </a:solidFill>
-                        <a:ln>
-                          <a:noFill/>
-                        </a:ln>
-                        <a:extLst>
-                          <a:ext uri="{91240B29-F687-4F45-9708-019B960494DF}">
-                            <a14:hiddenLine xmlns:a14="http://schemas.microsoft.com/office/drawing/2010/main" w="9525">
-                              <a:solidFill>
-                                <a:srgbClr val="000000"/>
-                              </a:solidFill>
-                              <a:miter lim="800000"/>
-                              <a:headEnd/>
-                              <a:tailEnd/>
-                            </a14:hiddenLine>
-                          </a:ext>
-                        </a:extLst>
-                      </wps:spPr>
-                      <wps:bodyPr rot="0" vert="horz" wrap="square" lIns="91440" tIns="45720" rIns="91440" bIns="45720" anchor="t" anchorCtr="0" upright="1">
-                        <a:noAutofit/>
-                      </wps:bodyPr>
-                    </wps:wsp>
-                  </a:graphicData>
-                </a:graphic>
-                <wp14:sizeRelH relativeFrom="page">
-                  <wp14:pctWidth>0</wp14:pctWidth>
-                </wp14:sizeRelH>
-                <wp14:sizeRelV relativeFrom="page">
-                  <wp14:pctHeight>0</wp14:pctHeight>
-                </wp14:sizeRelV>
-              </wp:anchor>
-            </w:drawing>
-          </mc:Choice>
-          <mc:Fallback>
-            <w:pict>
-              <v:rect w14:anchorId="7FB4CB9B" id="Rectangle 5" o:spid="_x0000_s1026" style="position:absolute;margin-left:426pt;margin-top:2.7pt;width:150pt;height:12.95pt;z-index:-251658752;visibility:visible;mso-wrap-style:square;mso-width-percent:0;mso-height-percent:0;mso-wrap-distance-left:9pt;mso-wrap-distance-top:0;mso-wrap-distance-right:9pt;mso-wrap-distance-bottom:0;mso-position-horizontal:absolute;mso-position-horizontal-relative:page;mso-position-vertical:absolute;mso-position-vertical-relative:text;mso-width-percent:0;mso-height-percent:0;mso-width-relative:page;mso-height-relative:page;v-text-anchor:top" o:gfxdata="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" stroked="f">
-                <w10:wrap anchorx="page"/>
-              </v:rect>
-            </w:pict>
-          </mc:Fallback>
-        </mc:AlternateContent>
-      </w:r>
-      <w:r>
-        <w:rPr>
-          <w:rFonts w:ascii="Calibri" w:hAnsi="Calibri" w:cs="Calibri"/>
-        </w:rPr>
-        <w:t xml:space="preserve">                        </w:t>
-      </w:r>
-      <w:r>
-        <w:t>Stockholm</w:t>
-      </w:r>
-    </w:p>
-    <w:p>
-      <w:pPr>
-        <w:tabs>
-          <w:tab w:val="left" w:pos="8621"/>
-        </w:tabs>
-        <w:spacing w:before="11" w:line="251" w:lineRule="exact"/>
-        <w:rPr>
-          <w:rFonts w:ascii="Calibri" w:hAnsi="Calibri" w:cs="Calibri"/>
-        </w:rPr>
-      </w:pPr>
-      <w:r>
-        <w:rPr>
-          <w:rFonts w:ascii="Calibri" w:hAnsi="Calibri" w:cs="Calibri"/>
-          <w:b/>
-        </w:rPr>
-        <w:t xml:space="preserve"> </w:t>
-      </w:r>
-      <w:r>
-        <w:rPr>
-          <w:rFonts w:ascii="Calibri" w:hAnsi="Calibri" w:cs="Calibri"/>
-          <w:b/>
-        </w:rPr>
-        <w:t>Product Owner &amp; Designer</w:t>
-      </w:r>
-      <w:r>
-        <w:rPr>
-          <w:rFonts w:ascii="Calibri" w:hAnsi="Calibri" w:cs="Calibri"/>
-          <w:b/>
-        </w:rPr>
-        <w:tab/>
-      </w:r>
-      <w:r>
-        <w:rPr>
-          <w:rFonts w:ascii="Calibri" w:hAnsi="Calibri" w:cs="Calibri"/>
-          <w:b/>
-        </w:rPr>
-        <w:t xml:space="preserve">      </w:t>
-      </w:r>
-      <w:r>
-        <w:rPr>
-          <w:rFonts w:ascii="Calibri" w:hAnsi="Calibri" w:cs="Calibri"/>
-          <w:b/>
-        </w:rPr>
-        <w:t xml:space="preserve">   </w:t>
       </w:r>
       <w:r>
         <w:rPr>
@@ -780,42 +650,7 @@
         <w:rPr>
           <w:rFonts w:ascii="Calibri" w:hAnsi="Calibri" w:cs="Calibri"/>
         </w:rPr>
-        <w:t>Sole point of contact between internal stakeholders and two external development partners, ensuring clear communication and alignment.</w:t>
-      </w:r>
-      <w:r>
-        <w:rPr>
-          <w:rFonts w:ascii="Calibri" w:hAnsi="Calibri" w:cs="Calibri"/>
-        </w:rPr>
-        <w:t xml:space="preserve"> Oversaw end-to-end product lifecycle, including requirements gathering, stakeholder alignment, and user acceptance testing.</w:t>
-      </w:r>
-    </w:p>
-    <w:p>
-      <w:pPr>
-        <w:pStyle w:val="ListParagraph"/>
-        <w:numPr>
-          <w:ilvl w:val="0"/>
-          <w:numId w:val="1"/>
-        </w:numPr>
-        <w:tabs>
-          <w:tab w:val="left" w:pos="839"/>
-          <w:tab w:val="left" w:pos="840"/>
-        </w:tabs>
-        <w:spacing w:line="264" w:lineRule="exact"/>
-        <w:rPr>
-          <w:rFonts w:ascii="Calibri" w:hAnsi="Calibri" w:cs="Calibri"/>
-        </w:rPr>
-      </w:pPr>
-      <w:r>
-        <w:rPr>
-          <w:rFonts w:ascii="Calibri" w:hAnsi="Calibri" w:cs="Calibri"/>
-        </w:rPr>
-        <w:t xml:space="preserve">Increased the number of active users by 1100% since the launch in March 2022. </w:t>
-      </w:r>
-      <w:r>
-        <w:rPr>
-          <w:rFonts w:ascii="Calibri" w:hAnsi="Calibri" w:cs="Calibri"/>
-        </w:rPr>
-        <w:t>Increased YoY performance each year with 80% increase in revenue, 56% increase in paying customers, 100% increase in total clicks and exposures.</w:t>
+        <w:t>Oversaw the end-to-end product lifecycle, acting as the sole point of contact between stakeholders and two external development partners to manage the product backlog, feature prioritization, and user acceptance testing.</w:t>
       </w:r>
     </w:p>
     <w:p>
@@ -839,7 +674,31 @@
         <w:rPr>
           <w:rFonts w:ascii="Calibri" w:hAnsi="Calibri" w:cs="Calibri"/>
         </w:rPr>
-        <w:t>Managed product backlog, prioritized features, and facilitated planning to deliver platform enhancements on time and within budget.</w:t>
+        <w:t xml:space="preserve">Drove significant platform growth, increasing active </w:t>
+      </w:r>
+      <w:r>
+        <w:rPr>
+          <w:rFonts w:ascii="Calibri" w:hAnsi="Calibri" w:cs="Calibri"/>
+        </w:rPr>
+        <w:t xml:space="preserve">web </w:t>
+      </w:r>
+      <w:r>
+        <w:rPr>
+          <w:rFonts w:ascii="Calibri" w:hAnsi="Calibri" w:cs="Calibri"/>
+        </w:rPr>
+        <w:t xml:space="preserve">users by 1100% since </w:t>
+      </w:r>
+      <w:r>
+        <w:rPr>
+          <w:rFonts w:ascii="Calibri" w:hAnsi="Calibri" w:cs="Calibri"/>
+        </w:rPr>
+        <w:t>re-</w:t>
+      </w:r>
+      <w:r>
+        <w:rPr>
+          <w:rFonts w:ascii="Calibri" w:hAnsi="Calibri" w:cs="Calibri"/>
+        </w:rPr>
+        <w:t>launch and achieving 80% YoY revenue growth and a 56% increase in paying customers.</w:t>
       </w:r>
     </w:p>
     <w:p>
@@ -863,49 +722,7 @@
         <w:rPr>
           <w:rFonts w:ascii="Calibri" w:hAnsi="Calibri" w:cs="Calibri"/>
         </w:rPr>
-        <w:t xml:space="preserve">Created </w:t>
-      </w:r>
-      <w:r>
-        <w:rPr>
-          <w:rFonts w:ascii="Calibri" w:hAnsi="Calibri" w:cs="Calibri"/>
-        </w:rPr>
-        <w:t xml:space="preserve">new internal tools and processes </w:t>
-      </w:r>
-      <w:r>
-        <w:rPr>
-          <w:rFonts w:ascii="Calibri" w:hAnsi="Calibri" w:cs="Calibri"/>
-        </w:rPr>
-        <w:t xml:space="preserve">such as a semi-automated catalogue generation, a dashboard that ensures product information is up to date, expanded our PIM to allow for more specific exports and filtering of our 540+ products </w:t>
-      </w:r>
-      <w:r>
-        <w:rPr>
-          <w:rFonts w:ascii="Calibri" w:hAnsi="Calibri" w:cs="Calibri"/>
-        </w:rPr>
-        <w:t>to make admin and sales more efficient</w:t>
-      </w:r>
-      <w:r>
-        <w:rPr>
-          <w:rFonts w:ascii="Calibri" w:hAnsi="Calibri" w:cs="Calibri"/>
-        </w:rPr>
-        <w:t>.</w:t>
-      </w:r>
-      <w:r>
-        <w:rPr>
-          <w:rFonts w:ascii="Calibri" w:hAnsi="Calibri" w:cs="Calibri"/>
-        </w:rPr>
-        <w:t xml:space="preserve"> The </w:t>
-      </w:r>
-      <w:r>
-        <w:rPr>
-          <w:rFonts w:ascii="Calibri" w:hAnsi="Calibri" w:cs="Calibri"/>
-        </w:rPr>
-        <w:t>expansion</w:t>
-      </w:r>
-      <w:r>
-        <w:rPr>
-          <w:rFonts w:ascii="Calibri" w:hAnsi="Calibri" w:cs="Calibri"/>
-        </w:rPr>
-        <w:t xml:space="preserve"> of our PIM also allowed us to onboard 50% more customers not yet using the platform due to niche requirements.</w:t>
+        <w:t>Initiated and developed internal tools, including a semi-automated catalogue generator and an expanded PIM system, which enabled onboarding 50% more customers with niche requirements.</w:t>
       </w:r>
     </w:p>
     <w:p>
@@ -915,136 +732,23 @@
           <w:ilvl w:val="0"/>
           <w:numId w:val="1"/>
         </w:numPr>
-        <w:tabs>
-          <w:tab w:val="left" w:pos="839"/>
-          <w:tab w:val="left" w:pos="840"/>
-        </w:tabs>
-        <w:spacing w:line="249" w:lineRule="auto"/>
-        <w:ind w:right="482"/>
-        <w:rPr>
-          <w:rFonts w:ascii="Calibri" w:hAnsi="Calibri" w:cs="Calibri"/>
-        </w:rPr>
-      </w:pPr>
-      <w:r>
-        <w:rPr>
-          <w:rFonts w:ascii="Calibri" w:hAnsi="Calibri" w:cs="Calibri"/>
-        </w:rPr>
-        <w:t>Wrote all the documentation for our new internal platform</w:t>
-      </w:r>
-      <w:r>
-        <w:rPr>
-          <w:rFonts w:ascii="Calibri" w:hAnsi="Calibri" w:cs="Calibri"/>
-        </w:rPr>
-        <w:t>s</w:t>
-      </w:r>
-      <w:r>
-        <w:rPr>
-          <w:rFonts w:ascii="Calibri" w:hAnsi="Calibri" w:cs="Calibri"/>
-        </w:rPr>
-        <w:t xml:space="preserve"> and tools. </w:t>
-      </w:r>
-      <w:r>
-        <w:rPr>
-          <w:rFonts w:ascii="Calibri" w:hAnsi="Calibri" w:cs="Calibri"/>
-        </w:rPr>
-        <w:t xml:space="preserve">Onboarded </w:t>
-      </w:r>
-      <w:r>
-        <w:rPr>
-          <w:rFonts w:ascii="Calibri" w:hAnsi="Calibri" w:cs="Calibri"/>
-        </w:rPr>
-        <w:t>and educated 18</w:t>
-      </w:r>
-      <w:r>
-        <w:rPr>
-          <w:rFonts w:ascii="Calibri" w:hAnsi="Calibri" w:cs="Calibri"/>
-        </w:rPr>
-        <w:t xml:space="preserve"> </w:t>
-      </w:r>
-      <w:r>
-        <w:rPr>
-          <w:rFonts w:ascii="Calibri" w:hAnsi="Calibri" w:cs="Calibri"/>
-        </w:rPr>
-        <w:t>employees</w:t>
-      </w:r>
-      <w:r>
-        <w:rPr>
-          <w:rFonts w:ascii="Calibri" w:hAnsi="Calibri" w:cs="Calibri"/>
-        </w:rPr>
-        <w:t>.</w:t>
-      </w:r>
-    </w:p>
-    <w:p>
-      <w:pPr>
-        <w:pStyle w:val="ListParagraph"/>
-        <w:numPr>
-          <w:ilvl w:val="0"/>
-          <w:numId w:val="1"/>
-        </w:numPr>
-        <w:tabs>
-          <w:tab w:val="left" w:pos="839"/>
-          <w:tab w:val="left" w:pos="840"/>
-        </w:tabs>
-        <w:spacing w:line="249" w:lineRule="auto"/>
-        <w:ind w:right="482"/>
-        <w:rPr>
-          <w:rFonts w:ascii="Calibri" w:hAnsi="Calibri" w:cs="Calibri"/>
-        </w:rPr>
-      </w:pPr>
-      <w:r>
-        <w:rPr>
-          <w:rFonts w:ascii="Calibri" w:hAnsi="Calibri" w:cs="Calibri"/>
-        </w:rPr>
-        <w:t>Design</w:t>
-      </w:r>
-      <w:r>
-        <w:rPr>
-          <w:rFonts w:ascii="Calibri" w:hAnsi="Calibri" w:cs="Calibri"/>
-        </w:rPr>
-        <w:t>ed</w:t>
-      </w:r>
-      <w:r>
-        <w:rPr>
-          <w:rFonts w:ascii="Calibri" w:hAnsi="Calibri" w:cs="Calibri"/>
-        </w:rPr>
-        <w:t xml:space="preserve"> and develop</w:t>
-      </w:r>
-      <w:r>
-        <w:rPr>
-          <w:rFonts w:ascii="Calibri" w:hAnsi="Calibri" w:cs="Calibri"/>
-        </w:rPr>
-        <w:t>ed</w:t>
-      </w:r>
-      <w:r>
-        <w:rPr>
-          <w:rFonts w:ascii="Calibri" w:hAnsi="Calibri" w:cs="Calibri"/>
-        </w:rPr>
-        <w:t xml:space="preserve"> webpages, sales material (such as catalogues</w:t>
-      </w:r>
-      <w:r>
-        <w:rPr>
-          <w:rFonts w:ascii="Calibri" w:hAnsi="Calibri" w:cs="Calibri"/>
-        </w:rPr>
-        <w:t xml:space="preserve">, brochures, </w:t>
-      </w:r>
-      <w:r>
-        <w:rPr>
-          <w:rFonts w:ascii="Calibri" w:hAnsi="Calibri" w:cs="Calibri"/>
-        </w:rPr>
-        <w:t>sale sheets),</w:t>
-      </w:r>
-      <w:r>
-        <w:rPr>
-          <w:rFonts w:ascii="Calibri" w:hAnsi="Calibri" w:cs="Calibri"/>
-        </w:rPr>
-        <w:t xml:space="preserve"> menu design,</w:t>
-      </w:r>
-      <w:r>
-        <w:rPr>
-          <w:rFonts w:ascii="Calibri" w:hAnsi="Calibri" w:cs="Calibri"/>
-        </w:rPr>
-        <w:t xml:space="preserve"> in-store advertisement plaques, and social media content.</w:t>
-      </w:r>
+        <w:rPr>
+          <w:rFonts w:ascii="Calibri" w:hAnsi="Calibri" w:cs="Calibri"/>
+        </w:rPr>
+      </w:pPr>
+      <w:r>
+        <w:rPr>
+          <w:rFonts w:ascii="Calibri" w:hAnsi="Calibri" w:cs="Calibri"/>
+        </w:rPr>
+        <w:t>Authored all documentation for new internal platforms and onboarded 18 employees.</w:t>
+      </w:r>
+    </w:p>
+    <w:p>
+      <w:pPr>
+        <w:rPr>
+          <w:rFonts w:ascii="Calibri" w:hAnsi="Calibri" w:cs="Calibri"/>
+        </w:rPr>
+      </w:pPr>
     </w:p>
     <w:p>
       <w:pPr>
@@ -1053,25 +757,23 @@
         </w:tabs>
         <w:rPr>
           <w:rFonts w:ascii="Calibri" w:hAnsi="Calibri" w:cs="Calibri"/>
+        </w:rPr>
+      </w:pPr>
+      <w:proofErr w:type="spellStart"/>
+      <w:r>
+        <w:rPr>
+          <w:rFonts w:ascii="Calibri" w:hAnsi="Calibri" w:cs="Calibri"/>
           <w:b/>
         </w:rPr>
-      </w:pPr>
-    </w:p>
-    <w:p>
-      <w:pPr>
-        <w:tabs>
-          <w:tab w:val="left" w:pos="10005"/>
-        </w:tabs>
-        <w:rPr>
-          <w:rFonts w:ascii="Calibri" w:hAnsi="Calibri" w:cs="Calibri"/>
-        </w:rPr>
-      </w:pPr>
+        <w:t>Tekniksprånget</w:t>
+      </w:r>
+      <w:proofErr w:type="spellEnd"/>
       <w:r>
         <w:rPr>
           <w:rFonts w:ascii="Calibri" w:hAnsi="Calibri" w:cs="Calibri"/>
           <w:b/>
         </w:rPr>
-        <w:t>Tekniksprånget + Sevan AB</w:t>
+        <w:t xml:space="preserve"> + Sevan AB</w:t>
       </w:r>
       <w:r>
         <w:rPr>
@@ -1129,76 +831,22 @@
           <w:rFonts w:ascii="Calibri" w:hAnsi="Calibri" w:cs="Calibri"/>
           <w:spacing w:val="-3"/>
         </w:rPr>
-        <w:t>Designed and developed pages in HTML and CSS for our new website.</w:t>
-      </w:r>
-    </w:p>
-    <w:p>
-      <w:pPr>
-        <w:pStyle w:val="ListParagraph"/>
-        <w:numPr>
-          <w:ilvl w:val="0"/>
-          <w:numId w:val="1"/>
-        </w:numPr>
-        <w:tabs>
-          <w:tab w:val="left" w:pos="839"/>
-          <w:tab w:val="left" w:pos="840"/>
-        </w:tabs>
-        <w:spacing w:line="267" w:lineRule="exact"/>
-        <w:rPr>
-          <w:rFonts w:ascii="Calibri" w:hAnsi="Calibri" w:cs="Calibri"/>
-        </w:rPr>
-      </w:pPr>
-      <w:r>
-        <w:rPr>
-          <w:rFonts w:ascii="Calibri" w:hAnsi="Calibri" w:cs="Calibri"/>
-        </w:rPr>
-        <w:t>Designed in-store advertising materials.</w:t>
-      </w:r>
-    </w:p>
-    <w:p>
-      <w:pPr>
-        <w:pStyle w:val="ListParagraph"/>
-        <w:numPr>
-          <w:ilvl w:val="0"/>
-          <w:numId w:val="1"/>
-        </w:numPr>
-        <w:tabs>
-          <w:tab w:val="left" w:pos="839"/>
-          <w:tab w:val="left" w:pos="840"/>
-        </w:tabs>
-        <w:spacing w:line="267" w:lineRule="exact"/>
-        <w:rPr>
-          <w:rFonts w:ascii="Calibri" w:hAnsi="Calibri" w:cs="Calibri"/>
-        </w:rPr>
-      </w:pPr>
-      <w:r>
-        <w:rPr>
-          <w:rFonts w:ascii="Calibri" w:hAnsi="Calibri" w:cs="Calibri"/>
-        </w:rPr>
-        <w:t xml:space="preserve">Helped </w:t>
-      </w:r>
-      <w:r>
-        <w:rPr>
-          <w:rFonts w:ascii="Calibri" w:hAnsi="Calibri" w:cs="Calibri"/>
-        </w:rPr>
-        <w:t>manage</w:t>
-      </w:r>
-      <w:r>
-        <w:rPr>
-          <w:rFonts w:ascii="Calibri" w:hAnsi="Calibri" w:cs="Calibri"/>
-        </w:rPr>
-        <w:t xml:space="preserve"> e-commerce related projects.</w:t>
-      </w:r>
-    </w:p>
-    <w:p>
-      <w:pPr>
-        <w:pStyle w:val="BodyText"/>
-        <w:spacing w:before="9"/>
-        <w:rPr>
-          <w:rFonts w:ascii="Calibri" w:hAnsi="Calibri" w:cs="Calibri"/>
-          <w:sz w:val="23"/>
-        </w:rPr>
-      </w:pPr>
+        <w:t xml:space="preserve">Developed webpages using HTML and CSS, designed in-store </w:t>
+      </w:r>
+      <w:r>
+        <w:rPr>
+          <w:rFonts w:ascii="Calibri" w:hAnsi="Calibri" w:cs="Calibri"/>
+          <w:spacing w:val="-3"/>
+        </w:rPr>
+        <w:t xml:space="preserve">and digital </w:t>
+      </w:r>
+      <w:r>
+        <w:rPr>
+          <w:rFonts w:ascii="Calibri" w:hAnsi="Calibri" w:cs="Calibri"/>
+          <w:spacing w:val="-3"/>
+        </w:rPr>
+        <w:t>advertising materials, and assisted with e-commerce projects.</w:t>
+      </w:r>
     </w:p>
     <w:p>
       <w:pPr>
@@ -1227,12 +875,21 @@
           <w:rFonts w:ascii="Calibri" w:hAnsi="Calibri" w:cs="Calibri"/>
         </w:rPr>
       </w:pPr>
+      <w:proofErr w:type="spellStart"/>
       <w:r>
         <w:rPr>
           <w:rFonts w:ascii="Calibri" w:hAnsi="Calibri" w:cs="Calibri"/>
           <w:b/>
         </w:rPr>
-        <w:t>Väsby IK</w:t>
+        <w:t>Väsby</w:t>
+      </w:r>
+      <w:proofErr w:type="spellEnd"/>
+      <w:r>
+        <w:rPr>
+          <w:rFonts w:ascii="Calibri" w:hAnsi="Calibri" w:cs="Calibri"/>
+          <w:b/>
+        </w:rPr>
+        <w:t xml:space="preserve"> IK</w:t>
       </w:r>
       <w:r>
         <w:rPr>
@@ -1441,7 +1098,23 @@
           <w:rFonts w:ascii="Calibri" w:hAnsi="Calibri" w:cs="Calibri"/>
           <w:bCs/>
         </w:rPr>
-        <w:t>Suite, Jira and Trello, C, C#, Java, Javascript, HTML, CSS</w:t>
+        <w:t xml:space="preserve">Suite, Jira and Trello, C, C#, Java, </w:t>
+      </w:r>
+      <w:proofErr w:type="spellStart"/>
+      <w:r>
+        <w:rPr>
+          <w:rFonts w:ascii="Calibri" w:hAnsi="Calibri" w:cs="Calibri"/>
+          <w:bCs/>
+        </w:rPr>
+        <w:t>Javascript</w:t>
+      </w:r>
+      <w:proofErr w:type="spellEnd"/>
+      <w:r>
+        <w:rPr>
+          <w:rFonts w:ascii="Calibri" w:hAnsi="Calibri" w:cs="Calibri"/>
+          <w:bCs/>
+        </w:rPr>
+        <w:t>, HTML, CSS</w:t>
       </w:r>
       <w:r>
         <w:rPr>
@@ -1479,15 +1152,6 @@
         </w:rPr>
         <w:t>Fluent in Swedish and English</w:t>
       </w:r>
-    </w:p>
-    <w:p>
-      <w:pPr>
-        <w:pStyle w:val="BodyText"/>
-        <w:ind w:left="120"/>
-        <w:rPr>
-          <w:rFonts w:ascii="Calibri" w:hAnsi="Calibri" w:cs="Calibri"/>
-        </w:rPr>
-      </w:pPr>
     </w:p>
     <w:sectPr>
       <w:type w:val="continuous"/>
@@ -1555,9 +1219,9 @@
 <file path=word/numbering.xml><?xml version="1.0" encoding="utf-8"?>
 <w:numbering xmlns:wpc="http://schemas.microsoft.com/office/word/2010/wordprocessingCanvas" xmlns:cx="http://schemas.microsoft.com/office/drawing/2014/chartex" xmlns:cx1="http://schemas.microsoft.com/office/drawing/2015/9/8/chartex" xmlns:cx2="http://schemas.microsoft.com/office/drawing/2015/10/21/chartex" xmlns:cx3="http://schemas.microsoft.com/office/drawing/2016/5/9/chartex" xmlns:cx4="http://schemas.microsoft.com/office/drawing/2016/5/10/chartex" xmlns:cx5="http://schemas.microsoft.com/office/drawing/2016/5/11/chartex" xmlns:cx6="http://schemas.microsoft.com/office/drawing/2016/5/12/chartex" xmlns:cx7="http://schemas.microsoft.com/office/drawing/2016/5/13/chartex" xmlns:cx8="http://schemas.microsoft.com/office/drawing/2016/5/14/chartex" xmlns:mc="http://schemas.openxmlformats.org/markup-compatibility/2006" xmlns:aink="http://schemas.microsoft.com/office/drawing/2016/ink" xmlns:am3d="http://schemas.microsoft.com/office/drawing/2017/model3d" xmlns:o="urn:schemas-microsoft-com:office:office" xmlns:oel="http://schemas.microsoft.com/office/2019/extlst" xmlns:r="http://schemas.openxmlformats.org/officeDocument/2006/relationships" xmlns:m="http://schemas.openxmlformats.org/officeDocument/2006/math" xmlns:v="urn:schemas-microsoft-com:vml" xmlns:wp14="http://schemas.microsoft.com/office/word/2010/wordprocessingDrawing" xmlns:wp="http://schemas.openxmlformats.org/drawingml/2006/wordprocessingDrawing" xmlns:w10="urn:schemas-microsoft-com:office:word" xmlns:w="http://schemas.openxmlformats.org/wordprocessingml/2006/main" xmlns:w14="http://schemas.microsoft.com/office/word/2010/wordml" xmlns:w15="http://schemas.microsoft.com/office/word/2012/wordml" xmlns:w16cex="http://schemas.microsoft.com/office/word/2018/wordml/cex" xmlns:w16cid="http://schemas.microsoft.com/office/word/2016/wordml/cid" xmlns:w16="http://schemas.microsoft.com/office/word/2018/wordml" xmlns:w16du="http://schemas.microsoft.com/office/word/2023/wordml/word16du" xmlns:w16sdtdh="http://schemas.microsoft.com/office/word/2020/wordml/sdtdatahash" xmlns:w16sdtfl="http://schemas.microsoft.com/office/word/2024/wordml/sdtformatlock" xmlns:w16se="http://schemas.microsoft.com/office/word/2015/wordml/symex" xmlns:wpg="http://schemas.microsoft.com/office/word/2010/wordprocessingGroup" xmlns:wpi="http://schemas.microsoft.com/office/word/2010/wordprocessingInk" xmlns:wne="http://schemas.microsoft.com/office/word/2006/wordml" xmlns:wps="http://schemas.microsoft.com/office/word/2010/wordprocessingShape" mc:Ignorable="w14 w15 w16se w16cid w16 w16cex w16sdtdh w16sdtfl w16du wp14">
   <w:abstractNum w:abstractNumId="0" w15:restartNumberingAfterBreak="0">
-    <w:nsid w:val="7D4C1DCC"/>
+    <w:nsid w:val="61DA26E4"/>
     <w:multiLevelType w:val="hybridMultilevel"/>
-    <w:tmpl w:val="AB22CDD4"/>
+    <w:tmpl w:val="5406EFA8"/>
     <w:lvl w:ilvl="0" w:tplc="04090001">
       <w:start w:val="1"/>
       <w:numFmt w:val="bullet"/>
@@ -1668,6 +1332,119 @@
     </w:lvl>
   </w:abstractNum>
   <w:abstractNum w:abstractNumId="1" w15:restartNumberingAfterBreak="0">
+    <w:nsid w:val="7D4C1DCC"/>
+    <w:multiLevelType w:val="hybridMultilevel"/>
+    <w:tmpl w:val="AB22CDD4"/>
+    <w:lvl w:ilvl="0" w:tplc="04090001">
+      <w:start w:val="1"/>
+      <w:numFmt w:val="bullet"/>
+      <w:lvlText w:val=""/>
+      <w:lvlJc w:val="left"/>
+      <w:pPr>
+        <w:ind w:left="839" w:hanging="360"/>
+      </w:pPr>
+      <w:rPr>
+        <w:rFonts w:ascii="Symbol" w:hAnsi="Symbol" w:hint="default"/>
+      </w:rPr>
+    </w:lvl>
+    <w:lvl w:ilvl="1" w:tplc="04090003">
+      <w:start w:val="1"/>
+      <w:numFmt w:val="bullet"/>
+      <w:lvlText w:val="o"/>
+      <w:lvlJc w:val="left"/>
+      <w:pPr>
+        <w:ind w:left="1559" w:hanging="360"/>
+      </w:pPr>
+      <w:rPr>
+        <w:rFonts w:ascii="Courier New" w:hAnsi="Courier New" w:cs="Courier New" w:hint="default"/>
+      </w:rPr>
+    </w:lvl>
+    <w:lvl w:ilvl="2" w:tplc="04090005" w:tentative="1">
+      <w:start w:val="1"/>
+      <w:numFmt w:val="bullet"/>
+      <w:lvlText w:val=""/>
+      <w:lvlJc w:val="left"/>
+      <w:pPr>
+        <w:ind w:left="2279" w:hanging="360"/>
+      </w:pPr>
+      <w:rPr>
+        <w:rFonts w:ascii="Wingdings" w:hAnsi="Wingdings" w:hint="default"/>
+      </w:rPr>
+    </w:lvl>
+    <w:lvl w:ilvl="3" w:tplc="04090001" w:tentative="1">
+      <w:start w:val="1"/>
+      <w:numFmt w:val="bullet"/>
+      <w:lvlText w:val=""/>
+      <w:lvlJc w:val="left"/>
+      <w:pPr>
+        <w:ind w:left="2999" w:hanging="360"/>
+      </w:pPr>
+      <w:rPr>
+        <w:rFonts w:ascii="Symbol" w:hAnsi="Symbol" w:hint="default"/>
+      </w:rPr>
+    </w:lvl>
+    <w:lvl w:ilvl="4" w:tplc="04090003" w:tentative="1">
+      <w:start w:val="1"/>
+      <w:numFmt w:val="bullet"/>
+      <w:lvlText w:val="o"/>
+      <w:lvlJc w:val="left"/>
+      <w:pPr>
+        <w:ind w:left="3719" w:hanging="360"/>
+      </w:pPr>
+      <w:rPr>
+        <w:rFonts w:ascii="Courier New" w:hAnsi="Courier New" w:cs="Courier New" w:hint="default"/>
+      </w:rPr>
+    </w:lvl>
+    <w:lvl w:ilvl="5" w:tplc="04090005" w:tentative="1">
+      <w:start w:val="1"/>
+      <w:numFmt w:val="bullet"/>
+      <w:lvlText w:val=""/>
+      <w:lvlJc w:val="left"/>
+      <w:pPr>
+        <w:ind w:left="4439" w:hanging="360"/>
+      </w:pPr>
+      <w:rPr>
+        <w:rFonts w:ascii="Wingdings" w:hAnsi="Wingdings" w:hint="default"/>
+      </w:rPr>
+    </w:lvl>
+    <w:lvl w:ilvl="6" w:tplc="04090001" w:tentative="1">
+      <w:start w:val="1"/>
+      <w:numFmt w:val="bullet"/>
+      <w:lvlText w:val=""/>
+      <w:lvlJc w:val="left"/>
+      <w:pPr>
+        <w:ind w:left="5159" w:hanging="360"/>
+      </w:pPr>
+      <w:rPr>
+        <w:rFonts w:ascii="Symbol" w:hAnsi="Symbol" w:hint="default"/>
+      </w:rPr>
+    </w:lvl>
+    <w:lvl w:ilvl="7" w:tplc="04090003" w:tentative="1">
+      <w:start w:val="1"/>
+      <w:numFmt w:val="bullet"/>
+      <w:lvlText w:val="o"/>
+      <w:lvlJc w:val="left"/>
+      <w:pPr>
+        <w:ind w:left="5879" w:hanging="360"/>
+      </w:pPr>
+      <w:rPr>
+        <w:rFonts w:ascii="Courier New" w:hAnsi="Courier New" w:cs="Courier New" w:hint="default"/>
+      </w:rPr>
+    </w:lvl>
+    <w:lvl w:ilvl="8" w:tplc="04090005" w:tentative="1">
+      <w:start w:val="1"/>
+      <w:numFmt w:val="bullet"/>
+      <w:lvlText w:val=""/>
+      <w:lvlJc w:val="left"/>
+      <w:pPr>
+        <w:ind w:left="6599" w:hanging="360"/>
+      </w:pPr>
+      <w:rPr>
+        <w:rFonts w:ascii="Wingdings" w:hAnsi="Wingdings" w:hint="default"/>
+      </w:rPr>
+    </w:lvl>
+  </w:abstractNum>
+  <w:abstractNum w:abstractNumId="2" w15:restartNumberingAfterBreak="0">
     <w:nsid w:val="7E6B1272"/>
     <w:multiLevelType w:val="hybridMultilevel"/>
     <w:tmpl w:val="AC6E68AA"/>
@@ -1784,9 +1561,12 @@
     </w:lvl>
   </w:abstractNum>
   <w:num w:numId="1" w16cid:durableId="1922637152">
+    <w:abstractNumId w:val="2"/>
+  </w:num>
+  <w:num w:numId="2" w16cid:durableId="115293601">
     <w:abstractNumId w:val="1"/>
   </w:num>
-  <w:num w:numId="2" w16cid:durableId="115293601">
+  <w:num w:numId="3" w16cid:durableId="1731533107">
     <w:abstractNumId w:val="0"/>
   </w:num>
 </w:numbering>
@@ -2199,6 +1979,7 @@
   <w:style w:type="paragraph" w:styleId="Heading1">
     <w:name w:val="heading 1"/>
     <w:basedOn w:val="Normal"/>
+    <w:link w:val="Heading1Char"/>
     <w:uiPriority w:val="9"/>
     <w:qFormat/>
     <w:pPr>
@@ -2209,10 +1990,75 @@
       <w:bCs/>
     </w:rPr>
   </w:style>
+  <w:style w:type="paragraph" w:styleId="Heading2">
+    <w:name w:val="heading 2"/>
+    <w:basedOn w:val="Normal"/>
+    <w:next w:val="Normal"/>
+    <w:link w:val="Heading2Char"/>
+    <w:uiPriority w:val="9"/>
+    <w:unhideWhenUsed/>
+    <w:qFormat/>
+    <w:rsid w:val="006F31C5"/>
+    <w:pPr>
+      <w:keepNext/>
+      <w:keepLines/>
+      <w:spacing w:before="40"/>
+      <w:outlineLvl w:val="1"/>
+    </w:pPr>
+    <w:rPr>
+      <w:rFonts w:asciiTheme="majorHAnsi" w:eastAsiaTheme="majorEastAsia" w:hAnsiTheme="majorHAnsi" w:cstheme="majorBidi"/>
+      <w:color w:val="0F4761" w:themeColor="accent1" w:themeShade="BF"/>
+      <w:sz w:val="26"/>
+      <w:szCs w:val="26"/>
+    </w:rPr>
+  </w:style>
+  <w:style w:type="paragraph" w:styleId="Heading3">
+    <w:name w:val="heading 3"/>
+    <w:basedOn w:val="Normal"/>
+    <w:next w:val="Normal"/>
+    <w:link w:val="Heading3Char"/>
+    <w:uiPriority w:val="9"/>
+    <w:unhideWhenUsed/>
+    <w:qFormat/>
+    <w:rsid w:val="006F31C5"/>
+    <w:pPr>
+      <w:keepNext/>
+      <w:keepLines/>
+      <w:spacing w:before="40"/>
+      <w:outlineLvl w:val="2"/>
+    </w:pPr>
+    <w:rPr>
+      <w:rFonts w:asciiTheme="majorHAnsi" w:eastAsiaTheme="majorEastAsia" w:hAnsiTheme="majorHAnsi" w:cstheme="majorBidi"/>
+      <w:color w:val="0A2F40" w:themeColor="accent1" w:themeShade="7F"/>
+      <w:sz w:val="24"/>
+      <w:szCs w:val="24"/>
+    </w:rPr>
+  </w:style>
+  <w:style w:type="paragraph" w:styleId="Heading4">
+    <w:name w:val="heading 4"/>
+    <w:basedOn w:val="Normal"/>
+    <w:next w:val="Normal"/>
+    <w:link w:val="Heading4Char"/>
+    <w:uiPriority w:val="9"/>
+    <w:unhideWhenUsed/>
+    <w:qFormat/>
+    <w:rsid w:val="006F31C5"/>
+    <w:pPr>
+      <w:keepNext/>
+      <w:keepLines/>
+      <w:spacing w:before="40"/>
+      <w:outlineLvl w:val="3"/>
+    </w:pPr>
+    <w:rPr>
+      <w:rFonts w:asciiTheme="majorHAnsi" w:eastAsiaTheme="majorEastAsia" w:hAnsiTheme="majorHAnsi" w:cstheme="majorBidi"/>
+      <w:i/>
+      <w:iCs/>
+      <w:color w:val="0F4761" w:themeColor="accent1" w:themeShade="BF"/>
+    </w:rPr>
+  </w:style>
   <w:style w:type="character" w:default="1" w:styleId="DefaultParagraphFont">
     <w:name w:val="Default Paragraph Font"/>
     <w:uiPriority w:val="1"/>
-    <w:semiHidden/>
     <w:unhideWhenUsed/>
   </w:style>
   <w:style w:type="table" w:default="1" w:styleId="TableNormal">
@@ -2362,6 +2208,65 @@
     <w:rPr>
       <w:color w:val="96607D"/>
       <w:u w:val="single"/>
+    </w:rPr>
+  </w:style>
+  <w:style w:type="character" w:customStyle="1" w:styleId="Heading2Char">
+    <w:name w:val="Heading 2 Char"/>
+    <w:basedOn w:val="DefaultParagraphFont"/>
+    <w:link w:val="Heading2"/>
+    <w:uiPriority w:val="9"/>
+    <w:rsid w:val="006F31C5"/>
+    <w:rPr>
+      <w:rFonts w:asciiTheme="majorHAnsi" w:eastAsiaTheme="majorEastAsia" w:hAnsiTheme="majorHAnsi" w:cstheme="majorBidi"/>
+      <w:color w:val="0F4761" w:themeColor="accent1" w:themeShade="BF"/>
+      <w:sz w:val="26"/>
+      <w:szCs w:val="26"/>
+      <w:lang w:eastAsia="en-US"/>
+    </w:rPr>
+  </w:style>
+  <w:style w:type="character" w:customStyle="1" w:styleId="Heading3Char">
+    <w:name w:val="Heading 3 Char"/>
+    <w:basedOn w:val="DefaultParagraphFont"/>
+    <w:link w:val="Heading3"/>
+    <w:uiPriority w:val="9"/>
+    <w:rsid w:val="006F31C5"/>
+    <w:rPr>
+      <w:rFonts w:asciiTheme="majorHAnsi" w:eastAsiaTheme="majorEastAsia" w:hAnsiTheme="majorHAnsi" w:cstheme="majorBidi"/>
+      <w:color w:val="0A2F40" w:themeColor="accent1" w:themeShade="7F"/>
+      <w:sz w:val="24"/>
+      <w:szCs w:val="24"/>
+      <w:lang w:eastAsia="en-US"/>
+    </w:rPr>
+  </w:style>
+  <w:style w:type="character" w:customStyle="1" w:styleId="Heading4Char">
+    <w:name w:val="Heading 4 Char"/>
+    <w:basedOn w:val="DefaultParagraphFont"/>
+    <w:link w:val="Heading4"/>
+    <w:uiPriority w:val="9"/>
+    <w:rsid w:val="006F31C5"/>
+    <w:rPr>
+      <w:rFonts w:asciiTheme="majorHAnsi" w:eastAsiaTheme="majorEastAsia" w:hAnsiTheme="majorHAnsi" w:cstheme="majorBidi"/>
+      <w:i/>
+      <w:iCs/>
+      <w:color w:val="0F4761" w:themeColor="accent1" w:themeShade="BF"/>
+      <w:sz w:val="22"/>
+      <w:szCs w:val="22"/>
+      <w:lang w:eastAsia="en-US"/>
+    </w:rPr>
+  </w:style>
+  <w:style w:type="character" w:customStyle="1" w:styleId="Heading1Char">
+    <w:name w:val="Heading 1 Char"/>
+    <w:basedOn w:val="DefaultParagraphFont"/>
+    <w:link w:val="Heading1"/>
+    <w:uiPriority w:val="9"/>
+    <w:rsid w:val="008645F1"/>
+    <w:rPr>
+      <w:rFonts w:ascii="Times New Roman" w:eastAsia="Times New Roman" w:hAnsi="Times New Roman"/>
+      <w:b/>
+      <w:bCs/>
+      <w:sz w:val="22"/>
+      <w:szCs w:val="22"/>
+      <w:lang w:eastAsia="en-US"/>
     </w:rPr>
   </w:style>
 </w:styles>
@@ -2663,19 +2568,19 @@
 </file>
 
 <file path=customXml/item1.xml><?xml version="1.0" encoding="utf-8"?>
-<p:properties xmlns:p="http://schemas.microsoft.com/office/2006/metadata/properties" xmlns:xsi="http://www.w3.org/2001/XMLSchema-instance" xmlns:pc="http://schemas.microsoft.com/office/infopath/2007/PartnerControls">
-  <documentManagement>
-    <lcf76f155ced4ddcb4097134ff3c332f xmlns="0d8eb6b7-8439-4213-93fe-761711ebe20a">
-      <Terms xmlns="http://schemas.microsoft.com/office/infopath/2007/PartnerControls"/>
-    </lcf76f155ced4ddcb4097134ff3c332f>
-    <Status xmlns="0d8eb6b7-8439-4213-93fe-761711ebe20a">Still Editing</Status>
-    <AdvisertoEdit xmlns="0d8eb6b7-8439-4213-93fe-761711ebe20a">Anthony</AdvisertoEdit>
-    <TaxCatchAll xmlns="ca4cc3b7-6b31-416a-9465-de8c8fc267b8"/>
-  </documentManagement>
-</p:properties>
+<?mso-contentType ?>
+<FormTemplates xmlns="http://schemas.microsoft.com/sharepoint/v3/contenttype/forms">
+  <Display>DocumentLibraryForm</Display>
+  <Edit>DocumentLibraryForm</Edit>
+  <New>DocumentLibraryForm</New>
+</FormTemplates>
 </file>
 
 <file path=customXml/item2.xml><?xml version="1.0" encoding="utf-8"?>
+<LongProperties xmlns="http://schemas.microsoft.com/office/2006/metadata/longProperties"/>
+</file>
+
+<file path=customXml/item3.xml><?xml version="1.0" encoding="utf-8"?>
 <ct:contentTypeSchema xmlns:ct="http://schemas.microsoft.com/office/2006/metadata/contentType" xmlns:ma="http://schemas.microsoft.com/office/2006/metadata/properties/metaAttributes" ct:_="" ma:_="" ma:contentTypeName="Document" ma:contentTypeID="0x010100FA10112656396B47B1DF6E7C6D8DC785" ma:contentTypeVersion="24" ma:contentTypeDescription="Create a new document." ma:contentTypeScope="" ma:versionID="d71981bb3b39548e28b6850e247478ad">
   <xsd:schema xmlns:xsd="http://www.w3.org/2001/XMLSchema" xmlns:xs="http://www.w3.org/2001/XMLSchema" xmlns:p="http://schemas.microsoft.com/office/2006/metadata/properties" xmlns:ns2="0d8eb6b7-8439-4213-93fe-761711ebe20a" xmlns:ns3="ca4cc3b7-6b31-416a-9465-de8c8fc267b8" targetNamespace="http://schemas.microsoft.com/office/2006/metadata/properties" ma:root="true" ma:fieldsID="d9e9d5b4e106b12212191f603b59ecd5" ns2:_="" ns3:_="">
     <xsd:import namespace="0d8eb6b7-8439-4213-93fe-761711ebe20a"/>
@@ -2945,17 +2850,17 @@
 </ct:contentTypeSchema>
 </file>
 
-<file path=customXml/item3.xml><?xml version="1.0" encoding="utf-8"?>
-<LongProperties xmlns="http://schemas.microsoft.com/office/2006/metadata/longProperties"/>
-</file>
-
 <file path=customXml/item4.xml><?xml version="1.0" encoding="utf-8"?>
-<?mso-contentType ?>
-<FormTemplates xmlns="http://schemas.microsoft.com/sharepoint/v3/contenttype/forms">
-  <Display>DocumentLibraryForm</Display>
-  <Edit>DocumentLibraryForm</Edit>
-  <New>DocumentLibraryForm</New>
-</FormTemplates>
+<p:properties xmlns:p="http://schemas.microsoft.com/office/2006/metadata/properties" xmlns:xsi="http://www.w3.org/2001/XMLSchema-instance" xmlns:pc="http://schemas.microsoft.com/office/infopath/2007/PartnerControls">
+  <documentManagement>
+    <lcf76f155ced4ddcb4097134ff3c332f xmlns="0d8eb6b7-8439-4213-93fe-761711ebe20a">
+      <Terms xmlns="http://schemas.microsoft.com/office/infopath/2007/PartnerControls"/>
+    </lcf76f155ced4ddcb4097134ff3c332f>
+    <Status xmlns="0d8eb6b7-8439-4213-93fe-761711ebe20a">Still Editing</Status>
+    <AdvisertoEdit xmlns="0d8eb6b7-8439-4213-93fe-761711ebe20a">Anthony</AdvisertoEdit>
+    <TaxCatchAll xmlns="ca4cc3b7-6b31-416a-9465-de8c8fc267b8"/>
+  </documentManagement>
+</p:properties>
 </file>
 
 <file path=customXml/item5.xml><?xml version="1.0" encoding="utf-8"?>
@@ -2963,17 +2868,22 @@
 </file>
 
 <file path=customXml/itemProps1.xml><?xml version="1.0" encoding="utf-8"?>
-<ds:datastoreItem xmlns:ds="http://schemas.openxmlformats.org/officeDocument/2006/customXml" ds:itemID="{A42A47ED-E272-45CF-AA17-6581EE73178C}">
+<ds:datastoreItem xmlns:ds="http://schemas.openxmlformats.org/officeDocument/2006/customXml" ds:itemID="{5C2784F7-08D5-47E8-A05B-E7DF0CED777E}">
   <ds:schemaRefs>
-    <ds:schemaRef ds:uri="http://schemas.microsoft.com/office/2006/metadata/properties"/>
-    <ds:schemaRef ds:uri="http://schemas.microsoft.com/office/infopath/2007/PartnerControls"/>
-    <ds:schemaRef ds:uri="0d8eb6b7-8439-4213-93fe-761711ebe20a"/>
-    <ds:schemaRef ds:uri="ca4cc3b7-6b31-416a-9465-de8c8fc267b8"/>
+    <ds:schemaRef ds:uri="http://schemas.microsoft.com/sharepoint/v3/contenttype/forms"/>
   </ds:schemaRefs>
 </ds:datastoreItem>
 </file>
 
 <file path=customXml/itemProps2.xml><?xml version="1.0" encoding="utf-8"?>
+<ds:datastoreItem xmlns:ds="http://schemas.openxmlformats.org/officeDocument/2006/customXml" ds:itemID="{2724EA57-DC95-4DE7-84CB-EE020A9DBF55}">
+  <ds:schemaRefs>
+    <ds:schemaRef ds:uri="http://schemas.microsoft.com/office/2006/metadata/longProperties"/>
+  </ds:schemaRefs>
+</ds:datastoreItem>
+</file>
+
+<file path=customXml/itemProps3.xml><?xml version="1.0" encoding="utf-8"?>
 <ds:datastoreItem xmlns:ds="http://schemas.openxmlformats.org/officeDocument/2006/customXml" ds:itemID="{C083167D-7041-4E6A-9365-81F4098FBFF9}">
   <ds:schemaRefs>
     <ds:schemaRef ds:uri="http://schemas.microsoft.com/office/2006/metadata/contentType"/>
@@ -2992,18 +2902,13 @@
 </ds:datastoreItem>
 </file>
 
-<file path=customXml/itemProps3.xml><?xml version="1.0" encoding="utf-8"?>
-<ds:datastoreItem xmlns:ds="http://schemas.openxmlformats.org/officeDocument/2006/customXml" ds:itemID="{2724EA57-DC95-4DE7-84CB-EE020A9DBF55}">
+<file path=customXml/itemProps4.xml><?xml version="1.0" encoding="utf-8"?>
+<ds:datastoreItem xmlns:ds="http://schemas.openxmlformats.org/officeDocument/2006/customXml" ds:itemID="{A42A47ED-E272-45CF-AA17-6581EE73178C}">
   <ds:schemaRefs>
-    <ds:schemaRef ds:uri="http://schemas.microsoft.com/office/2006/metadata/longProperties"/>
-  </ds:schemaRefs>
-</ds:datastoreItem>
-</file>
-
-<file path=customXml/itemProps4.xml><?xml version="1.0" encoding="utf-8"?>
-<ds:datastoreItem xmlns:ds="http://schemas.openxmlformats.org/officeDocument/2006/customXml" ds:itemID="{5C2784F7-08D5-47E8-A05B-E7DF0CED777E}">
-  <ds:schemaRefs>
-    <ds:schemaRef ds:uri="http://schemas.microsoft.com/sharepoint/v3/contenttype/forms"/>
+    <ds:schemaRef ds:uri="http://schemas.microsoft.com/office/2006/metadata/properties"/>
+    <ds:schemaRef ds:uri="http://schemas.microsoft.com/office/infopath/2007/PartnerControls"/>
+    <ds:schemaRef ds:uri="0d8eb6b7-8439-4213-93fe-761711ebe20a"/>
+    <ds:schemaRef ds:uri="ca4cc3b7-6b31-416a-9465-de8c8fc267b8"/>
   </ds:schemaRefs>
 </ds:datastoreItem>
 </file>

</xml_diff>